<commit_message>
Updated conceptual model based on feedback from tutor, added to database_structure_thoughts. Added first reference. Updated project journal with tasks done today. Started researching algorithms and documents what found so far. Updated schedule and task list again.
</commit_message>
<xml_diff>
--- a/database/database_structure_thoughts.docx
+++ b/database/database_structure_thoughts.docx
@@ -22,10 +22,10 @@
       </w:pPr>
       <w:r>
         <w:drawing>
-          <wp:inline distT="0" distB="0" distL="0" distR="0" wp14:anchorId="2D881E1A" wp14:editId="6566A9B6">
-            <wp:extent cx="5731510" cy="3141345"/>
-            <wp:effectExtent l="0" t="0" r="2540" b="1905"/>
-            <wp:docPr id="2" name="Picture 2"/>
+          <wp:inline distT="0" distB="0" distL="0" distR="0" wp14:anchorId="68086EEF" wp14:editId="78310C22">
+            <wp:extent cx="5731510" cy="3275965"/>
+            <wp:effectExtent l="0" t="0" r="2540" b="635"/>
+            <wp:docPr id="1" name="Picture 1"/>
             <wp:cNvGraphicFramePr>
               <a:graphicFrameLocks xmlns:a="http://schemas.openxmlformats.org/drawingml/2006/main" noChangeAspect="1"/>
             </wp:cNvGraphicFramePr>
@@ -45,7 +45,7 @@
                   <pic:spPr>
                     <a:xfrm>
                       <a:off x="0" y="0"/>
-                      <a:ext cx="5731510" cy="3141345"/>
+                      <a:ext cx="5731510" cy="3275965"/>
                     </a:xfrm>
                     <a:prstGeom prst="rect">
                       <a:avLst/>
@@ -57,6 +57,8 @@
           </wp:inline>
         </w:drawing>
       </w:r>
+      <w:bookmarkStart w:id="0" w:name="_GoBack"/>
+      <w:bookmarkEnd w:id="0"/>
     </w:p>
     <w:p>
       <w:r>
@@ -70,45 +72,12 @@
         <w:br/>
       </w:r>
       <w:r>
-        <w:t xml:space="preserve">I initially thought of having an </w:t>
-      </w:r>
-      <w:proofErr w:type="spellStart"/>
-      <w:r>
-        <w:t>upcoming_match</w:t>
-      </w:r>
-      <w:proofErr w:type="spellEnd"/>
-      <w:r>
-        <w:t xml:space="preserve"> table and a match table but from discussion with my tutor I decided to have a null score for matches that are yet to be completed.</w:t>
+        <w:t>I initially thought of having an upcoming_match table and a match table but from discussion with my tutor I decided to have a null score for matches that are yet to be completed.</w:t>
       </w:r>
       <w:r>
         <w:br/>
+        <w:t xml:space="preserve">season_overview was a name change from league_position that I initially had. I feel like season_overview captures what the table is used for. It will be used to store multiple seasons of data per team. </w:t>
       </w:r>
-      <w:proofErr w:type="spellStart"/>
-      <w:r>
-        <w:t>season_overview</w:t>
-      </w:r>
-      <w:proofErr w:type="spellEnd"/>
-      <w:r>
-        <w:t xml:space="preserve"> was a name change from </w:t>
-      </w:r>
-      <w:proofErr w:type="spellStart"/>
-      <w:r>
-        <w:t>league_position</w:t>
-      </w:r>
-      <w:proofErr w:type="spellEnd"/>
-      <w:r>
-        <w:t xml:space="preserve"> that I initially had. I feel like </w:t>
-      </w:r>
-      <w:proofErr w:type="spellStart"/>
-      <w:r>
-        <w:t>season_overview</w:t>
-      </w:r>
-      <w:proofErr w:type="spellEnd"/>
-      <w:r>
-        <w:t xml:space="preserve"> captures what the table is used for. It will be used to store multiple seasons of data per team. </w:t>
-      </w:r>
-      <w:bookmarkStart w:id="0" w:name="_GoBack"/>
-      <w:bookmarkEnd w:id="0"/>
     </w:p>
     <w:sectPr>
       <w:pgSz w:w="11906" w:h="16838"/>
@@ -243,6 +212,7 @@
     <w:lsdException w:name="HTML Sample" w:semiHidden="1" w:unhideWhenUsed="1"/>
     <w:lsdException w:name="HTML Typewriter" w:semiHidden="1" w:unhideWhenUsed="1"/>
     <w:lsdException w:name="HTML Variable" w:semiHidden="1" w:unhideWhenUsed="1"/>
+    <w:lsdException w:name="Normal Table" w:semiHidden="1" w:unhideWhenUsed="1"/>
     <w:lsdException w:name="annotation subject" w:semiHidden="1" w:unhideWhenUsed="1"/>
     <w:lsdException w:name="No List" w:semiHidden="1" w:unhideWhenUsed="1"/>
     <w:lsdException w:name="Outline List 1" w:semiHidden="1" w:unhideWhenUsed="1"/>
@@ -288,9 +258,11 @@
     <w:lsdException w:name="Table Subtle 1" w:semiHidden="1" w:unhideWhenUsed="1"/>
     <w:lsdException w:name="Table Subtle 2" w:semiHidden="1" w:unhideWhenUsed="1"/>
     <w:lsdException w:name="Table Web 1" w:semiHidden="1" w:unhideWhenUsed="1"/>
+    <w:lsdException w:name="Table Web 2" w:semiHidden="1" w:unhideWhenUsed="1"/>
     <w:lsdException w:name="Table Web 3" w:semiHidden="1" w:unhideWhenUsed="1"/>
     <w:lsdException w:name="Balloon Text" w:semiHidden="1" w:unhideWhenUsed="1"/>
     <w:lsdException w:name="Table Grid" w:uiPriority="39"/>
+    <w:lsdException w:name="Table Theme" w:semiHidden="1" w:unhideWhenUsed="1"/>
     <w:lsdException w:name="Placeholder Text" w:semiHidden="1"/>
     <w:lsdException w:name="No Spacing" w:uiPriority="1" w:qFormat="1"/>
     <w:lsdException w:name="Light Shading" w:uiPriority="60"/>

</xml_diff>